<commit_message>
change sensitivity 4 to wider uncertainty
</commit_message>
<xml_diff>
--- a/docs/SEDAR-84.docx
+++ b/docs/SEDAR-84.docx
@@ -12829,7 +12829,7 @@
                       <w:szCs w:val="22"/>
                       <w:color w:val="000000"/>
                     </w:rPr>
-                    <w:t xml:space="preserve">29.42</w:t>
+                    <w:t xml:space="preserve">5.74</w:t>
                   </w:r>
                 </w:p>
               </w:tc>
@@ -12882,7 +12882,7 @@
                       <w:szCs w:val="22"/>
                       <w:color w:val="000000"/>
                     </w:rPr>
-                    <w:t xml:space="preserve">28.33</w:t>
+                    <w:t xml:space="preserve">3.78</w:t>
                   </w:r>
                 </w:p>
               </w:tc>
@@ -12935,7 +12935,7 @@
                       <w:szCs w:val="22"/>
                       <w:color w:val="000000"/>
                     </w:rPr>
-                    <w:t xml:space="preserve">28.31</w:t>
+                    <w:t xml:space="preserve">2.24</w:t>
                   </w:r>
                 </w:p>
               </w:tc>
@@ -12988,7 +12988,7 @@
                       <w:szCs w:val="22"/>
                       <w:color w:val="000000"/>
                     </w:rPr>
-                    <w:t xml:space="preserve">29.76</w:t>
+                    <w:t xml:space="preserve">24.30</w:t>
                   </w:r>
                 </w:p>
               </w:tc>
@@ -13041,7 +13041,7 @@
                       <w:szCs w:val="22"/>
                       <w:color w:val="000000"/>
                     </w:rPr>
-                    <w:t xml:space="preserve">28.08</w:t>
+                    <w:t xml:space="preserve">0.00</w:t>
                   </w:r>
                 </w:p>
               </w:tc>
@@ -24358,7 +24358,7 @@
                       <w:szCs w:val="22"/>
                       <w:color w:val="000000"/>
                     </w:rPr>
-                    <w:t xml:space="preserve">37.63</w:t>
+                    <w:t xml:space="preserve">19.96</w:t>
                   </w:r>
                 </w:p>
               </w:tc>
@@ -24411,7 +24411,7 @@
                       <w:szCs w:val="22"/>
                       <w:color w:val="000000"/>
                     </w:rPr>
-                    <w:t xml:space="preserve">6.85</w:t>
+                    <w:t xml:space="preserve">6.21</w:t>
                   </w:r>
                 </w:p>
               </w:tc>
@@ -24464,7 +24464,7 @@
                       <w:szCs w:val="22"/>
                       <w:color w:val="000000"/>
                     </w:rPr>
-                    <w:t xml:space="preserve">0.18</w:t>
+                    <w:t xml:space="preserve">0.31</w:t>
                   </w:r>
                 </w:p>
               </w:tc>
@@ -25666,7 +25666,7 @@
                       <w:szCs w:val="22"/>
                       <w:color w:val="000000"/>
                     </w:rPr>
-                    <w:t xml:space="preserve">47.31</w:t>
+                    <w:t xml:space="preserve">15.22</w:t>
                   </w:r>
                 </w:p>
               </w:tc>
@@ -25719,7 +25719,7 @@
                       <w:szCs w:val="22"/>
                       <w:color w:val="000000"/>
                     </w:rPr>
-                    <w:t xml:space="preserve">9.94</w:t>
+                    <w:t xml:space="preserve">2.67</w:t>
                   </w:r>
                 </w:p>
               </w:tc>
@@ -25772,7 +25772,7 @@
                       <w:szCs w:val="22"/>
                       <w:color w:val="000000"/>
                     </w:rPr>
-                    <w:t xml:space="preserve">0.21</w:t>
+                    <w:t xml:space="preserve">0.18</w:t>
                   </w:r>
                 </w:p>
               </w:tc>
@@ -26974,7 +26974,7 @@
                       <w:szCs w:val="22"/>
                       <w:color w:val="000000"/>
                     </w:rPr>
-                    <w:t xml:space="preserve">58.03</w:t>
+                    <w:t xml:space="preserve">16.06</w:t>
                   </w:r>
                 </w:p>
               </w:tc>
@@ -27027,7 +27027,7 @@
                       <w:szCs w:val="22"/>
                       <w:color w:val="000000"/>
                     </w:rPr>
-                    <w:t xml:space="preserve">14.05</w:t>
+                    <w:t xml:space="preserve">2.63</w:t>
                   </w:r>
                 </w:p>
               </w:tc>
@@ -27080,7 +27080,7 @@
                       <w:szCs w:val="22"/>
                       <w:color w:val="000000"/>
                     </w:rPr>
-                    <w:t xml:space="preserve">0.24</w:t>
+                    <w:t xml:space="preserve">0.16</w:t>
                   </w:r>
                 </w:p>
               </w:tc>
@@ -28282,7 +28282,7 @@
                       <w:szCs w:val="22"/>
                       <w:color w:val="000000"/>
                     </w:rPr>
-                    <w:t xml:space="preserve">26.15</w:t>
+                    <w:t xml:space="preserve">22.64</w:t>
                   </w:r>
                 </w:p>
               </w:tc>
@@ -28335,7 +28335,7 @@
                       <w:szCs w:val="22"/>
                       <w:color w:val="000000"/>
                     </w:rPr>
-                    <w:t xml:space="preserve">2.70</w:t>
+                    <w:t xml:space="preserve">8.94</w:t>
                   </w:r>
                 </w:p>
               </w:tc>
@@ -28388,7 +28388,7 @@
                       <w:szCs w:val="22"/>
                       <w:color w:val="000000"/>
                     </w:rPr>
-                    <w:t xml:space="preserve">0.10</w:t>
+                    <w:t xml:space="preserve">0.39</w:t>
                   </w:r>
                 </w:p>
               </w:tc>
@@ -29590,7 +29590,7 @@
                       <w:szCs w:val="22"/>
                       <w:color w:val="000000"/>
                     </w:rPr>
-                    <w:t xml:space="preserve">58.26</w:t>
+                    <w:t xml:space="preserve">10.09</w:t>
                   </w:r>
                 </w:p>
               </w:tc>
@@ -29643,7 +29643,7 @@
                       <w:szCs w:val="22"/>
                       <w:color w:val="000000"/>
                     </w:rPr>
-                    <w:t xml:space="preserve">18.48</w:t>
+                    <w:t xml:space="preserve">1.12</w:t>
                   </w:r>
                 </w:p>
               </w:tc>
@@ -29696,7 +29696,7 @@
                       <w:szCs w:val="22"/>
                       <w:color w:val="000000"/>
                     </w:rPr>
-                    <w:t xml:space="preserve">0.32</w:t>
+                    <w:t xml:space="preserve">0.11</w:t>
                   </w:r>
                 </w:p>
               </w:tc>
@@ -31804,7 +31804,7 @@
                       <w:szCs w:val="22"/>
                       <w:color w:val="000000"/>
                     </w:rPr>
-                    <w:t xml:space="preserve">82,958</w:t>
+                    <w:t xml:space="preserve">44,007</w:t>
                   </w:r>
                 </w:p>
               </w:tc>
@@ -31857,7 +31857,7 @@
                       <w:szCs w:val="22"/>
                       <w:color w:val="000000"/>
                     </w:rPr>
-                    <w:t xml:space="preserve">104,306</w:t>
+                    <w:t xml:space="preserve">33,559</w:t>
                   </w:r>
                 </w:p>
               </w:tc>
@@ -31910,7 +31910,7 @@
                       <w:szCs w:val="22"/>
                       <w:color w:val="000000"/>
                     </w:rPr>
-                    <w:t xml:space="preserve">127,924</w:t>
+                    <w:t xml:space="preserve">35,413</w:t>
                   </w:r>
                 </w:p>
               </w:tc>
@@ -31963,7 +31963,7 @@
                       <w:szCs w:val="22"/>
                       <w:color w:val="000000"/>
                     </w:rPr>
-                    <w:t xml:space="preserve">57,643</w:t>
+                    <w:t xml:space="preserve">49,915</w:t>
                   </w:r>
                 </w:p>
               </w:tc>
@@ -32016,7 +32016,7 @@
                       <w:szCs w:val="22"/>
                       <w:color w:val="000000"/>
                     </w:rPr>
-                    <w:t xml:space="preserve">128,430</w:t>
+                    <w:t xml:space="preserve">22,241</w:t>
                   </w:r>
                 </w:p>
               </w:tc>

</xml_diff>